<commit_message>
Padrões TCC - versao 02
Padrão atualizado - incompleto
</commit_message>
<xml_diff>
--- a/Relatorios/Padrões TCC - iniciando os requisitos.docx
+++ b/Relatorios/Padrões TCC - iniciando os requisitos.docx
@@ -395,21 +395,72 @@
           <w:ilvl w:val="0"/>
           <w:numId w:val="1"/>
         </w:numPr>
-        <w:spacing w:line="360" w:lineRule="auto"/>
+        <w:shd w:val="clear" w:color="auto" w:fill="FFFFFF"/>
+        <w:spacing w:after="0" w:line="360" w:lineRule="auto"/>
+        <w:rPr>
+          <w:rFonts w:ascii="Times New Roman" w:eastAsia="Times New Roman" w:hAnsi="Times New Roman" w:cs="Times New Roman"/>
+          <w:color w:val="000000"/>
+          <w:sz w:val="24"/>
+          <w:szCs w:val="24"/>
+          <w:lang w:eastAsia="pt-BR"/>
+        </w:rPr>
+      </w:pPr>
+      <w:r>
+        <w:rPr>
+          <w:rFonts w:ascii="Times New Roman" w:hAnsi="Times New Roman" w:cs="Times New Roman"/>
+          <w:sz w:val="24"/>
+          <w:szCs w:val="24"/>
+        </w:rPr>
+        <w:t>Referencias e citações: normas ABNT</w:t>
+      </w:r>
+    </w:p>
+    <w:p>
+      <w:pPr>
+        <w:pStyle w:val="PargrafodaLista"/>
+        <w:numPr>
+          <w:ilvl w:val="0"/>
+          <w:numId w:val="1"/>
+        </w:numPr>
+        <w:shd w:val="clear" w:color="auto" w:fill="FFFFFF"/>
+        <w:spacing w:after="0" w:line="360" w:lineRule="auto"/>
         <w:rPr>
           <w:rStyle w:val="apple-converted-space"/>
-          <w:rFonts w:ascii="Times New Roman" w:hAnsi="Times New Roman" w:cs="Times New Roman"/>
-          <w:sz w:val="24"/>
-          <w:szCs w:val="24"/>
-        </w:rPr>
-      </w:pPr>
-      <w:r>
-        <w:rPr>
-          <w:rFonts w:ascii="Times New Roman" w:hAnsi="Times New Roman" w:cs="Times New Roman"/>
-          <w:sz w:val="24"/>
-          <w:szCs w:val="24"/>
-        </w:rPr>
-        <w:t>Referencias e citações: normas ABNT</w:t>
+          <w:rFonts w:ascii="Times New Roman" w:eastAsia="Times New Roman" w:hAnsi="Times New Roman" w:cs="Times New Roman"/>
+          <w:color w:val="000000"/>
+          <w:sz w:val="24"/>
+          <w:szCs w:val="24"/>
+          <w:lang w:eastAsia="pt-BR"/>
+        </w:rPr>
+      </w:pPr>
+      <w:r>
+        <w:rPr>
+          <w:rFonts w:ascii="Times New Roman" w:eastAsia="Times New Roman" w:hAnsi="Times New Roman" w:cs="Times New Roman"/>
+          <w:color w:val="000000"/>
+          <w:sz w:val="24"/>
+          <w:szCs w:val="24"/>
+          <w:lang w:eastAsia="pt-BR"/>
+        </w:rPr>
+        <w:t xml:space="preserve">Tamanho da fonte </w:t>
+      </w:r>
+      <w:r>
+        <w:rPr>
+          <w:rFonts w:ascii="Times New Roman" w:eastAsia="Times New Roman" w:hAnsi="Times New Roman" w:cs="Times New Roman"/>
+          <w:color w:val="000000"/>
+          <w:sz w:val="24"/>
+          <w:szCs w:val="24"/>
+          <w:lang w:eastAsia="pt-BR"/>
+        </w:rPr>
+        <w:t>das referências</w:t>
+      </w:r>
+      <w:r>
+        <w:rPr>
+          <w:rFonts w:ascii="Times New Roman" w:eastAsia="Times New Roman" w:hAnsi="Times New Roman" w:cs="Times New Roman"/>
+          <w:color w:val="000000"/>
+          <w:sz w:val="24"/>
+          <w:szCs w:val="24"/>
+          <w:lang w:eastAsia="pt-BR"/>
+        </w:rPr>
+        <w:t>: 12 pts;</w:t>
       </w:r>
     </w:p>
     <w:p>
@@ -870,7 +921,6 @@
           <w:sz w:val="28"/>
           <w:szCs w:val="24"/>
         </w:rPr>
-        <w:lastRenderedPageBreak/>
         <w:t>Padrões de mensagens</w:t>
       </w:r>
     </w:p>
@@ -890,45 +940,88 @@
           <w:sz w:val="24"/>
           <w:szCs w:val="24"/>
         </w:rPr>
-        <w:t>Mensagem de erro: Personagens representando profissionais da área da saúde, exemplo: médicos, enfermeiras e etc.. Neste caso o personagem sinalizará, através de sua expressão corporal ou objetos presentes na cena, que algo de errado ocorreu.</w:t>
-      </w:r>
-    </w:p>
-    <w:p>
-      <w:pPr>
-        <w:spacing w:line="360" w:lineRule="auto"/>
-        <w:jc w:val="both"/>
-        <w:rPr>
-          <w:rFonts w:ascii="Times New Roman" w:hAnsi="Times New Roman" w:cs="Times New Roman"/>
-          <w:sz w:val="24"/>
-          <w:szCs w:val="24"/>
-        </w:rPr>
-      </w:pPr>
-      <w:r>
-        <w:rPr>
-          <w:rFonts w:ascii="Times New Roman" w:hAnsi="Times New Roman" w:cs="Times New Roman"/>
-          <w:sz w:val="24"/>
-          <w:szCs w:val="24"/>
-        </w:rPr>
-        <w:t>Mensagem de alerta – Personagens representando profissionais da área da saúde, exemplo: médicos, enfermeiras e etc.. Neste caso o personagem sinalizará, através de sua expressão corporal ou objetos presentes na cena, algum alerta.</w:t>
-      </w:r>
-    </w:p>
-    <w:p>
-      <w:pPr>
-        <w:spacing w:line="360" w:lineRule="auto"/>
-        <w:jc w:val="both"/>
-        <w:rPr>
-          <w:rFonts w:ascii="Times New Roman" w:hAnsi="Times New Roman" w:cs="Times New Roman"/>
-          <w:sz w:val="24"/>
-          <w:szCs w:val="24"/>
-        </w:rPr>
-      </w:pPr>
-      <w:r>
-        <w:rPr>
-          <w:rFonts w:ascii="Times New Roman" w:hAnsi="Times New Roman" w:cs="Times New Roman"/>
-          <w:sz w:val="24"/>
-          <w:szCs w:val="24"/>
-        </w:rPr>
-        <w:t>Informações do sistema - Personagens representando profissionais da área da saúde, exemplo: médicos, enfermeiras e etc.. Neste caso o personagem sinalizará, através de sua expressão corporal ou objetos presentes na cena, uma informação emitida do sistema.</w:t>
+        <w:t xml:space="preserve">Para representar as mensagens emitidas pelo sistema aos usuários, o grupo aperfeiçoará imagens de personagens obtidas da internet que tenha relação com a área da saúde e indiquem em sua expressão corporal </w:t>
+      </w:r>
+      <w:r>
+        <w:rPr>
+          <w:rFonts w:ascii="Times New Roman" w:hAnsi="Times New Roman" w:cs="Times New Roman"/>
+          <w:sz w:val="24"/>
+          <w:szCs w:val="24"/>
+        </w:rPr>
+        <w:t>o motivo</w:t>
+      </w:r>
+      <w:r>
+        <w:rPr>
+          <w:rFonts w:ascii="Times New Roman" w:hAnsi="Times New Roman" w:cs="Times New Roman"/>
+          <w:sz w:val="24"/>
+          <w:szCs w:val="24"/>
+        </w:rPr>
+        <w:t xml:space="preserve"> da mensagem. </w:t>
+      </w:r>
+    </w:p>
+    <w:p>
+      <w:pPr>
+        <w:spacing w:line="360" w:lineRule="auto"/>
+        <w:jc w:val="both"/>
+        <w:rPr>
+          <w:rFonts w:ascii="Times New Roman" w:hAnsi="Times New Roman" w:cs="Times New Roman"/>
+          <w:sz w:val="24"/>
+          <w:szCs w:val="24"/>
+        </w:rPr>
+      </w:pPr>
+      <w:r>
+        <w:rPr>
+          <w:rFonts w:ascii="Times New Roman" w:hAnsi="Times New Roman" w:cs="Times New Roman"/>
+          <w:sz w:val="24"/>
+          <w:szCs w:val="24"/>
+        </w:rPr>
+        <w:t>Mensagem de erro: Neste caso o personagem sinalizará, através de sua expressão corporal ou objetos presentes na cena, que algo de errado ocorreu.</w:t>
+      </w:r>
+    </w:p>
+    <w:p>
+      <w:pPr>
+        <w:spacing w:line="360" w:lineRule="auto"/>
+        <w:jc w:val="both"/>
+        <w:rPr>
+          <w:rFonts w:ascii="Times New Roman" w:hAnsi="Times New Roman" w:cs="Times New Roman"/>
+          <w:sz w:val="24"/>
+          <w:szCs w:val="24"/>
+        </w:rPr>
+      </w:pPr>
+      <w:r>
+        <w:rPr>
+          <w:rFonts w:ascii="Times New Roman" w:hAnsi="Times New Roman" w:cs="Times New Roman"/>
+          <w:sz w:val="24"/>
+          <w:szCs w:val="24"/>
+        </w:rPr>
+        <w:t>Mensagem de alerta –Neste caso o personagem sinalizará, através de sua expressão corporal ou objetos presentes na cena, algum alerta.</w:t>
+      </w:r>
+    </w:p>
+    <w:p>
+      <w:pPr>
+        <w:spacing w:line="360" w:lineRule="auto"/>
+        <w:jc w:val="both"/>
+        <w:rPr>
+          <w:rFonts w:ascii="Times New Roman" w:hAnsi="Times New Roman" w:cs="Times New Roman"/>
+          <w:sz w:val="24"/>
+          <w:szCs w:val="24"/>
+        </w:rPr>
+      </w:pPr>
+      <w:r>
+        <w:rPr>
+          <w:rFonts w:ascii="Times New Roman" w:hAnsi="Times New Roman" w:cs="Times New Roman"/>
+          <w:sz w:val="24"/>
+          <w:szCs w:val="24"/>
+        </w:rPr>
+        <w:t xml:space="preserve">Informações do sistema - </w:t>
+      </w:r>
+      <w:r>
+        <w:rPr>
+          <w:rFonts w:ascii="Times New Roman" w:hAnsi="Times New Roman" w:cs="Times New Roman"/>
+          <w:sz w:val="24"/>
+          <w:szCs w:val="24"/>
+        </w:rPr>
+        <w:t>Neste caso o personagem sinalizará, através de sua expressão corporal ou objetos presentes na cena, uma informação emitida do sistema.</w:t>
       </w:r>
     </w:p>
     <w:p>
@@ -978,7 +1071,23 @@
           <w:sz w:val="24"/>
           <w:szCs w:val="24"/>
         </w:rPr>
-        <w:t>As cores representantes do projeto, seja no logo, na interface e/ou nas mensagens emitidas pelo sistema, serão em tons de branco e verde claro. Cores que normalmente são usadas para simbolizar a saúde e r</w:t>
+        <w:t xml:space="preserve">As cores representantes do projeto, seja no logo, na interface e/ou nas mensagens emitidas pelo sistema, serão em </w:t>
+      </w:r>
+      <w:r>
+        <w:rPr>
+          <w:rFonts w:ascii="Times New Roman" w:hAnsi="Times New Roman" w:cs="Times New Roman"/>
+          <w:sz w:val="24"/>
+          <w:szCs w:val="24"/>
+        </w:rPr>
+        <w:t xml:space="preserve">tons de branco, azul e </w:t>
+      </w:r>
+      <w:r>
+        <w:rPr>
+          <w:rFonts w:ascii="Times New Roman" w:hAnsi="Times New Roman" w:cs="Times New Roman"/>
+          <w:sz w:val="24"/>
+          <w:szCs w:val="24"/>
+        </w:rPr>
+        <w:t>verde claro. Cores que normalmente são usadas para simbolizar a saúde e r</w:t>
       </w:r>
       <w:r>
         <w:rPr>
@@ -1068,23 +1177,79 @@
           <w:sz w:val="24"/>
           <w:szCs w:val="24"/>
         </w:rPr>
-        <w:t xml:space="preserve">Para o planejamento da configuração espacial e </w:t>
-      </w:r>
-      <w:r>
-        <w:rPr>
-          <w:rFonts w:ascii="Times New Roman" w:hAnsi="Times New Roman" w:cs="Times New Roman"/>
-          <w:sz w:val="24"/>
-          <w:szCs w:val="24"/>
-        </w:rPr>
-        <w:t>ordinal dos elementos visuais do sistema, como campos de entrada de dados e botões</w:t>
-      </w:r>
-      <w:r>
-        <w:rPr>
-          <w:rFonts w:ascii="Times New Roman" w:hAnsi="Times New Roman" w:cs="Times New Roman"/>
-          <w:sz w:val="24"/>
-          <w:szCs w:val="24"/>
-        </w:rPr>
-        <w:t>, foram consultados as organizações e precedência dos seguintes sites:</w:t>
+        <w:t>Para o planejamento da configuração espacial e ordinal dos elementos visuais do sistema, como campos de entrada de dados e botões</w:t>
+      </w:r>
+      <w:r>
+        <w:rPr>
+          <w:rFonts w:ascii="Times New Roman" w:hAnsi="Times New Roman" w:cs="Times New Roman"/>
+          <w:sz w:val="24"/>
+          <w:szCs w:val="24"/>
+        </w:rPr>
+        <w:t xml:space="preserve">, foram </w:t>
+      </w:r>
+      <w:r>
+        <w:rPr>
+          <w:rFonts w:ascii="Times New Roman" w:hAnsi="Times New Roman" w:cs="Times New Roman"/>
+          <w:sz w:val="24"/>
+          <w:szCs w:val="24"/>
+        </w:rPr>
+        <w:t>consultadas</w:t>
+      </w:r>
+      <w:r>
+        <w:rPr>
+          <w:rFonts w:ascii="Times New Roman" w:hAnsi="Times New Roman" w:cs="Times New Roman"/>
+          <w:sz w:val="24"/>
+          <w:szCs w:val="24"/>
+        </w:rPr>
+        <w:t xml:space="preserve"> as organizações </w:t>
+      </w:r>
+      <w:r>
+        <w:rPr>
+          <w:rFonts w:ascii="Times New Roman" w:hAnsi="Times New Roman" w:cs="Times New Roman"/>
+          <w:sz w:val="24"/>
+          <w:szCs w:val="24"/>
+        </w:rPr>
+        <w:t>estruturais da</w:t>
+      </w:r>
+      <w:r>
+        <w:rPr>
+          <w:rFonts w:ascii="Times New Roman" w:hAnsi="Times New Roman" w:cs="Times New Roman"/>
+          <w:sz w:val="24"/>
+          <w:szCs w:val="24"/>
+        </w:rPr>
+        <w:t>s</w:t>
+      </w:r>
+      <w:r>
+        <w:rPr>
+          <w:rFonts w:ascii="Times New Roman" w:hAnsi="Times New Roman" w:cs="Times New Roman"/>
+          <w:sz w:val="24"/>
+          <w:szCs w:val="24"/>
+        </w:rPr>
+        <w:t xml:space="preserve"> interface</w:t>
+      </w:r>
+      <w:r>
+        <w:rPr>
+          <w:rFonts w:ascii="Times New Roman" w:hAnsi="Times New Roman" w:cs="Times New Roman"/>
+          <w:sz w:val="24"/>
+          <w:szCs w:val="24"/>
+        </w:rPr>
+        <w:t>s</w:t>
+      </w:r>
+      <w:r>
+        <w:rPr>
+          <w:rFonts w:ascii="Times New Roman" w:hAnsi="Times New Roman" w:cs="Times New Roman"/>
+          <w:sz w:val="24"/>
+          <w:szCs w:val="24"/>
+        </w:rPr>
+        <w:t xml:space="preserve"> </w:t>
+      </w:r>
+      <w:r>
+        <w:rPr>
+          <w:rFonts w:ascii="Times New Roman" w:hAnsi="Times New Roman" w:cs="Times New Roman"/>
+          <w:sz w:val="24"/>
+          <w:szCs w:val="24"/>
+        </w:rPr>
+        <w:t>e precedência dos seguintes sites:</w:t>
       </w:r>
     </w:p>
     <w:p>
@@ -1280,6 +1445,7 @@
           <w:sz w:val="24"/>
           <w:szCs w:val="24"/>
         </w:rPr>
+        <w:lastRenderedPageBreak/>
         <w:t>E-mail (neste caso o e-mail será usado como login pelo usuário)</w:t>
       </w:r>
     </w:p>
@@ -1304,7 +1470,6 @@
           <w:sz w:val="24"/>
           <w:szCs w:val="24"/>
         </w:rPr>
-        <w:lastRenderedPageBreak/>
         <w:t>Senha</w:t>
       </w:r>
     </w:p>
@@ -1483,162 +1648,162 @@
         </w:rPr>
         <w:t>Observações</w:t>
       </w:r>
+      <w:r>
+        <w:rPr>
+          <w:rFonts w:ascii="Times New Roman" w:hAnsi="Times New Roman" w:cs="Times New Roman"/>
+          <w:sz w:val="24"/>
+          <w:szCs w:val="24"/>
+        </w:rPr>
+        <w:t xml:space="preserve"> (ultimo campo)</w:t>
+      </w:r>
+    </w:p>
+    <w:p>
+      <w:pPr>
+        <w:spacing w:line="360" w:lineRule="auto"/>
+        <w:jc w:val="both"/>
+        <w:rPr>
+          <w:rFonts w:ascii="Times New Roman" w:hAnsi="Times New Roman" w:cs="Times New Roman"/>
+          <w:sz w:val="24"/>
+          <w:szCs w:val="24"/>
+        </w:rPr>
+      </w:pPr>
+      <w:r>
+        <w:rPr>
+          <w:rFonts w:ascii="Times New Roman" w:hAnsi="Times New Roman" w:cs="Times New Roman"/>
+          <w:sz w:val="24"/>
+          <w:szCs w:val="24"/>
+        </w:rPr>
+        <w:t>Botões</w:t>
+      </w:r>
+      <w:r>
+        <w:rPr>
+          <w:rFonts w:ascii="Times New Roman" w:hAnsi="Times New Roman" w:cs="Times New Roman"/>
+          <w:sz w:val="24"/>
+          <w:szCs w:val="24"/>
+        </w:rPr>
+        <w:t xml:space="preserve"> e menus</w:t>
+      </w:r>
+    </w:p>
+    <w:p>
+      <w:pPr>
+        <w:spacing w:line="360" w:lineRule="auto"/>
+        <w:jc w:val="both"/>
+        <w:rPr>
+          <w:rFonts w:ascii="Times New Roman" w:hAnsi="Times New Roman" w:cs="Times New Roman"/>
+          <w:sz w:val="24"/>
+          <w:szCs w:val="24"/>
+        </w:rPr>
+      </w:pPr>
+      <w:r>
+        <w:rPr>
+          <w:rFonts w:ascii="Times New Roman" w:hAnsi="Times New Roman" w:cs="Times New Roman"/>
+          <w:sz w:val="24"/>
+          <w:szCs w:val="24"/>
+        </w:rPr>
+        <w:tab/>
+        <w:t>Os botões</w:t>
+      </w:r>
+      <w:r>
+        <w:rPr>
+          <w:rFonts w:ascii="Times New Roman" w:hAnsi="Times New Roman" w:cs="Times New Roman"/>
+          <w:sz w:val="24"/>
+          <w:szCs w:val="24"/>
+        </w:rPr>
+        <w:t xml:space="preserve"> e menus</w:t>
+      </w:r>
+      <w:r>
+        <w:rPr>
+          <w:rFonts w:ascii="Times New Roman" w:hAnsi="Times New Roman" w:cs="Times New Roman"/>
+          <w:sz w:val="24"/>
+          <w:szCs w:val="24"/>
+        </w:rPr>
+        <w:t xml:space="preserve"> do sistema segu</w:t>
+      </w:r>
+      <w:r>
+        <w:rPr>
+          <w:rFonts w:ascii="Times New Roman" w:hAnsi="Times New Roman" w:cs="Times New Roman"/>
+          <w:sz w:val="24"/>
+          <w:szCs w:val="24"/>
+        </w:rPr>
+        <w:t>irão um padrão mais geral, baseado nos</w:t>
+      </w:r>
+      <w:r>
+        <w:rPr>
+          <w:rFonts w:ascii="Times New Roman" w:hAnsi="Times New Roman" w:cs="Times New Roman"/>
+          <w:sz w:val="24"/>
+          <w:szCs w:val="24"/>
+        </w:rPr>
+        <w:t xml:space="preserve"> a</w:t>
+      </w:r>
+      <w:r>
+        <w:rPr>
+          <w:rFonts w:ascii="Times New Roman" w:hAnsi="Times New Roman" w:cs="Times New Roman"/>
+          <w:sz w:val="24"/>
+          <w:szCs w:val="24"/>
+        </w:rPr>
+        <w:t>pps e redes sociais usados no cotidiano</w:t>
+      </w:r>
+      <w:r>
+        <w:rPr>
+          <w:rFonts w:ascii="Times New Roman" w:hAnsi="Times New Roman" w:cs="Times New Roman"/>
+          <w:sz w:val="24"/>
+          <w:szCs w:val="24"/>
+        </w:rPr>
+        <w:t>.</w:t>
+      </w:r>
+      <w:r>
+        <w:rPr>
+          <w:rFonts w:ascii="Times New Roman" w:hAnsi="Times New Roman" w:cs="Times New Roman"/>
+          <w:sz w:val="24"/>
+          <w:szCs w:val="24"/>
+        </w:rPr>
+        <w:t xml:space="preserve"> </w:t>
+      </w:r>
+      <w:r>
+        <w:rPr>
+          <w:rFonts w:ascii="Times New Roman" w:hAnsi="Times New Roman" w:cs="Times New Roman"/>
+          <w:sz w:val="24"/>
+          <w:szCs w:val="24"/>
+        </w:rPr>
+        <w:t>O botão ok (confirmar, próximo, sair) estarão localizados no canto inferior direito e o cancelar a esquerda do botão ok.</w:t>
+      </w:r>
+      <w:r>
+        <w:rPr>
+          <w:rFonts w:ascii="Times New Roman" w:hAnsi="Times New Roman" w:cs="Times New Roman"/>
+          <w:sz w:val="24"/>
+          <w:szCs w:val="24"/>
+        </w:rPr>
+        <w:t xml:space="preserve"> Os menus serão sempre localizados no lado esquerdo da tela.</w:t>
+      </w:r>
+    </w:p>
+    <w:p>
+      <w:pPr>
+        <w:spacing w:line="360" w:lineRule="auto"/>
+        <w:jc w:val="both"/>
+        <w:rPr>
+          <w:rFonts w:ascii="Times New Roman" w:hAnsi="Times New Roman" w:cs="Times New Roman"/>
+          <w:sz w:val="28"/>
+          <w:szCs w:val="24"/>
+        </w:rPr>
+      </w:pPr>
+      <w:r>
+        <w:rPr>
+          <w:rFonts w:ascii="Times New Roman" w:hAnsi="Times New Roman" w:cs="Times New Roman"/>
+          <w:sz w:val="28"/>
+          <w:szCs w:val="24"/>
+        </w:rPr>
+        <w:t>M</w:t>
+      </w:r>
+      <w:r>
+        <w:rPr>
+          <w:rFonts w:ascii="Times New Roman" w:hAnsi="Times New Roman" w:cs="Times New Roman"/>
+          <w:sz w:val="28"/>
+          <w:szCs w:val="24"/>
+        </w:rPr>
+        <w:t>anual do usuário</w:t>
+      </w:r>
       <w:bookmarkStart w:id="0" w:name="_GoBack"/>
       <w:bookmarkEnd w:id="0"/>
-      <w:r>
-        <w:rPr>
-          <w:rFonts w:ascii="Times New Roman" w:hAnsi="Times New Roman" w:cs="Times New Roman"/>
-          <w:sz w:val="24"/>
-          <w:szCs w:val="24"/>
-        </w:rPr>
-        <w:t xml:space="preserve"> (ultimo campo)</w:t>
-      </w:r>
-    </w:p>
-    <w:p>
-      <w:pPr>
-        <w:spacing w:line="360" w:lineRule="auto"/>
-        <w:jc w:val="both"/>
-        <w:rPr>
-          <w:rFonts w:ascii="Times New Roman" w:hAnsi="Times New Roman" w:cs="Times New Roman"/>
-          <w:sz w:val="24"/>
-          <w:szCs w:val="24"/>
-        </w:rPr>
-      </w:pPr>
-      <w:r>
-        <w:rPr>
-          <w:rFonts w:ascii="Times New Roman" w:hAnsi="Times New Roman" w:cs="Times New Roman"/>
-          <w:sz w:val="24"/>
-          <w:szCs w:val="24"/>
-        </w:rPr>
-        <w:t>Botões</w:t>
-      </w:r>
-      <w:r>
-        <w:rPr>
-          <w:rFonts w:ascii="Times New Roman" w:hAnsi="Times New Roman" w:cs="Times New Roman"/>
-          <w:sz w:val="24"/>
-          <w:szCs w:val="24"/>
-        </w:rPr>
-        <w:t xml:space="preserve"> e menus</w:t>
-      </w:r>
-    </w:p>
-    <w:p>
-      <w:pPr>
-        <w:spacing w:line="360" w:lineRule="auto"/>
-        <w:jc w:val="both"/>
-        <w:rPr>
-          <w:rFonts w:ascii="Times New Roman" w:hAnsi="Times New Roman" w:cs="Times New Roman"/>
-          <w:sz w:val="24"/>
-          <w:szCs w:val="24"/>
-        </w:rPr>
-      </w:pPr>
-      <w:r>
-        <w:rPr>
-          <w:rFonts w:ascii="Times New Roman" w:hAnsi="Times New Roman" w:cs="Times New Roman"/>
-          <w:sz w:val="24"/>
-          <w:szCs w:val="24"/>
-        </w:rPr>
-        <w:tab/>
-        <w:t>Os botões</w:t>
-      </w:r>
-      <w:r>
-        <w:rPr>
-          <w:rFonts w:ascii="Times New Roman" w:hAnsi="Times New Roman" w:cs="Times New Roman"/>
-          <w:sz w:val="24"/>
-          <w:szCs w:val="24"/>
-        </w:rPr>
-        <w:t xml:space="preserve"> e menus</w:t>
-      </w:r>
-      <w:r>
-        <w:rPr>
-          <w:rFonts w:ascii="Times New Roman" w:hAnsi="Times New Roman" w:cs="Times New Roman"/>
-          <w:sz w:val="24"/>
-          <w:szCs w:val="24"/>
-        </w:rPr>
-        <w:t xml:space="preserve"> do sistema segu</w:t>
-      </w:r>
-      <w:r>
-        <w:rPr>
-          <w:rFonts w:ascii="Times New Roman" w:hAnsi="Times New Roman" w:cs="Times New Roman"/>
-          <w:sz w:val="24"/>
-          <w:szCs w:val="24"/>
-        </w:rPr>
-        <w:t>irão um padrão mais geral, baseado nos</w:t>
-      </w:r>
-      <w:r>
-        <w:rPr>
-          <w:rFonts w:ascii="Times New Roman" w:hAnsi="Times New Roman" w:cs="Times New Roman"/>
-          <w:sz w:val="24"/>
-          <w:szCs w:val="24"/>
-        </w:rPr>
-        <w:t xml:space="preserve"> a</w:t>
-      </w:r>
-      <w:r>
-        <w:rPr>
-          <w:rFonts w:ascii="Times New Roman" w:hAnsi="Times New Roman" w:cs="Times New Roman"/>
-          <w:sz w:val="24"/>
-          <w:szCs w:val="24"/>
-        </w:rPr>
-        <w:t>pps e redes sociais usados no cotidiano</w:t>
-      </w:r>
-      <w:r>
-        <w:rPr>
-          <w:rFonts w:ascii="Times New Roman" w:hAnsi="Times New Roman" w:cs="Times New Roman"/>
-          <w:sz w:val="24"/>
-          <w:szCs w:val="24"/>
-        </w:rPr>
-        <w:t>.</w:t>
-      </w:r>
-      <w:r>
-        <w:rPr>
-          <w:rFonts w:ascii="Times New Roman" w:hAnsi="Times New Roman" w:cs="Times New Roman"/>
-          <w:sz w:val="24"/>
-          <w:szCs w:val="24"/>
-        </w:rPr>
-        <w:t xml:space="preserve"> </w:t>
-      </w:r>
-      <w:r>
-        <w:rPr>
-          <w:rFonts w:ascii="Times New Roman" w:hAnsi="Times New Roman" w:cs="Times New Roman"/>
-          <w:sz w:val="24"/>
-          <w:szCs w:val="24"/>
-        </w:rPr>
-        <w:t>O botão ok (confirmar, próximo, sair) estarão localizados no canto inferior direito e o cancelar a esquerda do botão ok.</w:t>
-      </w:r>
-      <w:r>
-        <w:rPr>
-          <w:rFonts w:ascii="Times New Roman" w:hAnsi="Times New Roman" w:cs="Times New Roman"/>
-          <w:sz w:val="24"/>
-          <w:szCs w:val="24"/>
-        </w:rPr>
-        <w:t xml:space="preserve"> Os menus serão sempre localizados no lado esquerdo da tela.</w:t>
-      </w:r>
-    </w:p>
-    <w:p>
-      <w:pPr>
-        <w:spacing w:line="360" w:lineRule="auto"/>
-        <w:jc w:val="both"/>
-        <w:rPr>
-          <w:rFonts w:ascii="Times New Roman" w:hAnsi="Times New Roman" w:cs="Times New Roman"/>
-          <w:sz w:val="28"/>
-          <w:szCs w:val="24"/>
-        </w:rPr>
-      </w:pPr>
-      <w:r>
-        <w:rPr>
-          <w:rFonts w:ascii="Times New Roman" w:hAnsi="Times New Roman" w:cs="Times New Roman"/>
-          <w:sz w:val="28"/>
-          <w:szCs w:val="24"/>
-        </w:rPr>
-        <w:t>M</w:t>
-      </w:r>
-      <w:r>
-        <w:rPr>
-          <w:rFonts w:ascii="Times New Roman" w:hAnsi="Times New Roman" w:cs="Times New Roman"/>
-          <w:sz w:val="28"/>
-          <w:szCs w:val="24"/>
-        </w:rPr>
-        <w:t>anual do usuário</w:t>
-      </w:r>
     </w:p>
     <w:p>
       <w:pPr>
@@ -1787,7 +1952,7 @@
 
 <file path=word/numbering.xml><?xml version="1.0" encoding="utf-8"?>
 <w:numbering xmlns:wpc="http://schemas.microsoft.com/office/word/2010/wordprocessingCanvas" xmlns:mc="http://schemas.openxmlformats.org/markup-compatibility/2006" xmlns:o="urn:schemas-microsoft-com:office:office" xmlns:r="http://schemas.openxmlformats.org/officeDocument/2006/relationships" xmlns:m="http://schemas.openxmlformats.org/officeDocument/2006/math" xmlns:v="urn:schemas-microsoft-com:vml" xmlns:wp14="http://schemas.microsoft.com/office/word/2010/wordprocessingDrawing" xmlns:wp="http://schemas.openxmlformats.org/drawingml/2006/wordprocessingDrawing" xmlns:w10="urn:schemas-microsoft-com:office:word" xmlns:w="http://schemas.openxmlformats.org/wordprocessingml/2006/main" xmlns:w14="http://schemas.microsoft.com/office/word/2010/wordml" xmlns:w15="http://schemas.microsoft.com/office/word/2012/wordml" xmlns:wpg="http://schemas.microsoft.com/office/word/2010/wordprocessingGroup" xmlns:wpi="http://schemas.microsoft.com/office/word/2010/wordprocessingInk" xmlns:wne="http://schemas.microsoft.com/office/word/2006/wordml" xmlns:wps="http://schemas.microsoft.com/office/word/2010/wordprocessingShape" mc:Ignorable="w14 w15 wp14">
-  <w:abstractNum w:abstractNumId="0">
+  <w:abstractNum w:abstractNumId="0" w15:restartNumberingAfterBreak="0">
     <w:nsid w:val="0E394F22"/>
     <w:multiLevelType w:val="hybridMultilevel"/>
     <w:tmpl w:val="41EED706"/>
@@ -1900,7 +2065,7 @@
       </w:rPr>
     </w:lvl>
   </w:abstractNum>
-  <w:abstractNum w:abstractNumId="1">
+  <w:abstractNum w:abstractNumId="1" w15:restartNumberingAfterBreak="0">
     <w:nsid w:val="191F7DF9"/>
     <w:multiLevelType w:val="hybridMultilevel"/>
     <w:tmpl w:val="15A6F388"/>
@@ -1986,7 +2151,7 @@
       </w:pPr>
     </w:lvl>
   </w:abstractNum>
-  <w:abstractNum w:abstractNumId="2">
+  <w:abstractNum w:abstractNumId="2" w15:restartNumberingAfterBreak="0">
     <w:nsid w:val="1C337483"/>
     <w:multiLevelType w:val="hybridMultilevel"/>
     <w:tmpl w:val="44AA981A"/>
@@ -2099,7 +2264,7 @@
       </w:rPr>
     </w:lvl>
   </w:abstractNum>
-  <w:abstractNum w:abstractNumId="3">
+  <w:abstractNum w:abstractNumId="3" w15:restartNumberingAfterBreak="0">
     <w:nsid w:val="41313395"/>
     <w:multiLevelType w:val="hybridMultilevel"/>
     <w:tmpl w:val="1F961C5A"/>
@@ -2185,7 +2350,7 @@
       </w:pPr>
     </w:lvl>
   </w:abstractNum>
-  <w:abstractNum w:abstractNumId="4">
+  <w:abstractNum w:abstractNumId="4" w15:restartNumberingAfterBreak="0">
     <w:nsid w:val="48691F0B"/>
     <w:multiLevelType w:val="hybridMultilevel"/>
     <w:tmpl w:val="A5A4381A"/>
@@ -2298,7 +2463,7 @@
       </w:rPr>
     </w:lvl>
   </w:abstractNum>
-  <w:abstractNum w:abstractNumId="5">
+  <w:abstractNum w:abstractNumId="5" w15:restartNumberingAfterBreak="0">
     <w:nsid w:val="4C4E0311"/>
     <w:multiLevelType w:val="hybridMultilevel"/>
     <w:tmpl w:val="C9EA8CBC"/>

</xml_diff>